<commit_message>
actual actual final commit
</commit_message>
<xml_diff>
--- a/Sprintplanning/007 - refined user stories - Slices.docx
+++ b/Sprintplanning/007 - refined user stories - Slices.docx
@@ -7415,6 +7415,7 @@
         <w:tc>
           <w:tcPr>
             <w:tcW w:w="9288" w:type="dxa"/>
+            <w:shd w:val="clear" w:color="auto" w:fill="92D050"/>
           </w:tcPr>
           <w:p>
             <w:pPr>
@@ -22414,12 +22415,6 @@
 </file>
 
 <file path=customXml/item1.xml><?xml version="1.0" encoding="utf-8"?>
-<p:properties xmlns:p="http://schemas.microsoft.com/office/2006/metadata/properties" xmlns:xsi="http://www.w3.org/2001/XMLSchema-instance" xmlns:pc="http://schemas.microsoft.com/office/infopath/2007/PartnerControls">
-  <documentManagement/>
-</p:properties>
-</file>
-
-<file path=customXml/item2.xml><?xml version="1.0" encoding="utf-8"?>
 <?mso-contentType ?>
 <FormTemplates xmlns="http://schemas.microsoft.com/sharepoint/v3/contenttype/forms">
   <Display>DocumentLibraryForm</Display>
@@ -22428,7 +22423,17 @@
 </FormTemplates>
 </file>
 
+<file path=customXml/item2.xml><?xml version="1.0" encoding="utf-8"?>
+<p:properties xmlns:p="http://schemas.microsoft.com/office/2006/metadata/properties" xmlns:xsi="http://www.w3.org/2001/XMLSchema-instance" xmlns:pc="http://schemas.microsoft.com/office/infopath/2007/PartnerControls">
+  <documentManagement/>
+</p:properties>
+</file>
+
 <file path=customXml/item3.xml><?xml version="1.0" encoding="utf-8"?>
+<b:Sources xmlns:b="http://schemas.openxmlformats.org/officeDocument/2006/bibliography" xmlns="http://schemas.openxmlformats.org/officeDocument/2006/bibliography" SelectedStyle="\APA.XSL" StyleName="APA"/>
+</file>
+
+<file path=customXml/item4.xml><?xml version="1.0" encoding="utf-8"?>
 <ct:contentTypeSchema xmlns:ct="http://schemas.microsoft.com/office/2006/metadata/contentType" xmlns:ma="http://schemas.microsoft.com/office/2006/metadata/properties/metaAttributes" ct:_="" ma:_="" ma:contentTypeName="Document" ma:contentTypeID="0x01010057E817F5025E4B41AB99E3C3B0EC6FB0" ma:contentTypeVersion="7" ma:contentTypeDescription="Een nieuw document maken." ma:contentTypeScope="" ma:versionID="bc5fd4435ac13886588ecc13f8f7024f">
   <xsd:schema xmlns:xsd="http://www.w3.org/2001/XMLSchema" xmlns:xs="http://www.w3.org/2001/XMLSchema" xmlns:p="http://schemas.microsoft.com/office/2006/metadata/properties" xmlns:ns2="566ce7d3-67d4-4aa5-864e-9c1a57638d7b" targetNamespace="http://schemas.microsoft.com/office/2006/metadata/properties" ma:root="true" ma:fieldsID="1c1d1443357b3ba6bdb9c5a8050c718e" ns2:_="">
     <xsd:import namespace="566ce7d3-67d4-4aa5-864e-9c1a57638d7b"/>
@@ -22592,11 +22597,15 @@
 </ct:contentTypeSchema>
 </file>
 
-<file path=customXml/item4.xml><?xml version="1.0" encoding="utf-8"?>
-<b:Sources xmlns:b="http://schemas.openxmlformats.org/officeDocument/2006/bibliography" xmlns="http://schemas.openxmlformats.org/officeDocument/2006/bibliography" SelectedStyle="\APA.XSL" StyleName="APA"/>
+<file path=customXml/itemProps1.xml><?xml version="1.0" encoding="utf-8"?>
+<ds:datastoreItem xmlns:ds="http://schemas.openxmlformats.org/officeDocument/2006/customXml" ds:itemID="{F387F9D0-C214-418B-8196-CC292EADEC16}">
+  <ds:schemaRefs>
+    <ds:schemaRef ds:uri="http://schemas.microsoft.com/sharepoint/v3/contenttype/forms"/>
+  </ds:schemaRefs>
+</ds:datastoreItem>
 </file>
 
-<file path=customXml/itemProps1.xml><?xml version="1.0" encoding="utf-8"?>
+<file path=customXml/itemProps2.xml><?xml version="1.0" encoding="utf-8"?>
 <ds:datastoreItem xmlns:ds="http://schemas.openxmlformats.org/officeDocument/2006/customXml" ds:itemID="{E83CD278-79B9-4B2E-A64B-5E1FA7A47D07}">
   <ds:schemaRefs>
     <ds:schemaRef ds:uri="http://schemas.microsoft.com/office/2006/metadata/properties"/>
@@ -22605,15 +22614,15 @@
 </ds:datastoreItem>
 </file>
 
-<file path=customXml/itemProps2.xml><?xml version="1.0" encoding="utf-8"?>
-<ds:datastoreItem xmlns:ds="http://schemas.openxmlformats.org/officeDocument/2006/customXml" ds:itemID="{F387F9D0-C214-418B-8196-CC292EADEC16}">
+<file path=customXml/itemProps3.xml><?xml version="1.0" encoding="utf-8"?>
+<ds:datastoreItem xmlns:ds="http://schemas.openxmlformats.org/officeDocument/2006/customXml" ds:itemID="{BC5BD232-E3C6-4ACE-85B5-A57FE2FB837B}">
   <ds:schemaRefs>
-    <ds:schemaRef ds:uri="http://schemas.microsoft.com/sharepoint/v3/contenttype/forms"/>
+    <ds:schemaRef ds:uri="http://schemas.openxmlformats.org/officeDocument/2006/bibliography"/>
   </ds:schemaRefs>
 </ds:datastoreItem>
 </file>
 
-<file path=customXml/itemProps3.xml><?xml version="1.0" encoding="utf-8"?>
+<file path=customXml/itemProps4.xml><?xml version="1.0" encoding="utf-8"?>
 <ds:datastoreItem xmlns:ds="http://schemas.openxmlformats.org/officeDocument/2006/customXml" ds:itemID="{EFD1F5EB-CAA7-4084-8EB4-A7B2C0C45674}">
   <ds:schemaRefs>
     <ds:schemaRef ds:uri="http://schemas.microsoft.com/office/2006/metadata/contentType"/>
@@ -22629,12 +22638,4 @@
     <ds:schemaRef ds:uri="http://schemas.microsoft.com/internal/obd"/>
   </ds:schemaRefs>
 </ds:datastoreItem>
-</file>
-
-<file path=customXml/itemProps4.xml><?xml version="1.0" encoding="utf-8"?>
-<ds:datastoreItem xmlns:ds="http://schemas.openxmlformats.org/officeDocument/2006/customXml" ds:itemID="{BC5BD232-E3C6-4ACE-85B5-A57FE2FB837B}">
-  <ds:schemaRefs>
-    <ds:schemaRef ds:uri="http://schemas.openxmlformats.org/officeDocument/2006/bibliography"/>
-  </ds:schemaRefs>
-</ds:datastoreItem>
 </file>
</xml_diff>